<commit_message>
Initialisering av databasen. Har lagt til en fil med eksempel data. Gjort en hel del med context filen for å få databasen til å fungere.  Gjort om pris fra double til decimal. Gjort om postnr fra string til int (Beklager Adrian, har gjort forandringer i KundeModeller pga postnr).
</commit_message>
<xml_diff>
--- a/Teknisk_spesifikasjon.docx
+++ b/Teknisk_spesifikasjon.docx
@@ -314,10 +314,28 @@
           <w:sz w:val="19"/>
           <w:szCs w:val="19"/>
         </w:rPr>
-        <w:t>Denne klassen klassen sletter, gjenoppretter og fyller databasen med dataene fra seed-metoden.</w:t>
+        <w:t>Denne klassen sletter, gjenoppretter og fyller databasen med dataene fra seed-metoden.</w:t>
+      </w:r>
+      <w:r>
+        <w:rPr>
+          <w:rFonts w:ascii="Consolas" w:hAnsi="Consolas" w:cs="Consolas"/>
+          <w:color w:val="000000"/>
+          <w:sz w:val="19"/>
+          <w:szCs w:val="19"/>
+        </w:rPr>
+        <w:t xml:space="preserve"> Databasen blir initialisert i Application_Start().</w:t>
       </w:r>
       <w:bookmarkStart w:id="0" w:name="_GoBack"/>
       <w:bookmarkEnd w:id="0"/>
+      <w:r>
+        <w:rPr>
+          <w:rFonts w:ascii="Consolas" w:hAnsi="Consolas" w:cs="Consolas"/>
+          <w:color w:val="000000"/>
+          <w:sz w:val="19"/>
+          <w:szCs w:val="19"/>
+        </w:rPr>
+        <w:t xml:space="preserve"> </w:t>
+      </w:r>
     </w:p>
     <w:sectPr>
       <w:pgSz w:w="11906" w:h="16838"/>

</xml_diff>

<commit_message>
Påbegynt handlevognen. Gjort noen navnforandringer i databasen. (Nå er det norsk ;) )
</commit_message>
<xml_diff>
--- a/Teknisk_spesifikasjon.docx
+++ b/Teknisk_spesifikasjon.docx
@@ -40,6 +40,8 @@
           <w:szCs w:val="19"/>
         </w:rPr>
       </w:pPr>
+      <w:proofErr w:type="spellStart"/>
+      <w:proofErr w:type="gramStart"/>
       <w:r>
         <w:rPr>
           <w:rFonts w:ascii="Consolas" w:hAnsi="Consolas" w:cs="Consolas"/>
@@ -50,6 +52,8 @@
         </w:rPr>
         <w:t>public</w:t>
       </w:r>
+      <w:proofErr w:type="spellEnd"/>
+      <w:proofErr w:type="gramEnd"/>
       <w:r>
         <w:rPr>
           <w:rFonts w:ascii="Consolas" w:hAnsi="Consolas" w:cs="Consolas"/>
@@ -60,6 +64,7 @@
         </w:rPr>
         <w:t xml:space="preserve"> </w:t>
       </w:r>
+      <w:proofErr w:type="spellStart"/>
       <w:r>
         <w:rPr>
           <w:rFonts w:ascii="Consolas" w:hAnsi="Consolas" w:cs="Consolas"/>
@@ -70,6 +75,7 @@
         </w:rPr>
         <w:t>class</w:t>
       </w:r>
+      <w:proofErr w:type="spellEnd"/>
       <w:r>
         <w:rPr>
           <w:rFonts w:ascii="Consolas" w:hAnsi="Consolas" w:cs="Consolas"/>
@@ -100,6 +106,7 @@
         </w:rPr>
         <w:t xml:space="preserve"> : </w:t>
       </w:r>
+      <w:proofErr w:type="spellStart"/>
       <w:r>
         <w:rPr>
           <w:rFonts w:ascii="Consolas" w:hAnsi="Consolas" w:cs="Consolas"/>
@@ -110,6 +117,7 @@
         </w:rPr>
         <w:t>DropCreateDatabaseIfModelChanges</w:t>
       </w:r>
+      <w:proofErr w:type="spellEnd"/>
       <w:r>
         <w:rPr>
           <w:rFonts w:ascii="Consolas" w:hAnsi="Consolas" w:cs="Consolas"/>
@@ -120,6 +128,7 @@
         </w:rPr>
         <w:t>&lt;</w:t>
       </w:r>
+      <w:proofErr w:type="spellStart"/>
       <w:r>
         <w:rPr>
           <w:rFonts w:ascii="Consolas" w:hAnsi="Consolas" w:cs="Consolas"/>
@@ -130,6 +139,7 @@
         </w:rPr>
         <w:t>NettbutikkContext</w:t>
       </w:r>
+      <w:proofErr w:type="spellEnd"/>
       <w:r>
         <w:rPr>
           <w:rFonts w:ascii="Consolas" w:hAnsi="Consolas" w:cs="Consolas"/>
@@ -178,6 +188,8 @@
         </w:rPr>
         <w:t xml:space="preserve">       </w:t>
       </w:r>
+      <w:proofErr w:type="spellStart"/>
+      <w:proofErr w:type="gramStart"/>
       <w:r>
         <w:rPr>
           <w:rFonts w:ascii="Consolas" w:hAnsi="Consolas" w:cs="Consolas"/>
@@ -188,6 +200,8 @@
         </w:rPr>
         <w:t>protected</w:t>
       </w:r>
+      <w:proofErr w:type="spellEnd"/>
+      <w:proofErr w:type="gramEnd"/>
       <w:r>
         <w:rPr>
           <w:rFonts w:ascii="Consolas" w:hAnsi="Consolas" w:cs="Consolas"/>
@@ -198,6 +212,7 @@
         </w:rPr>
         <w:t xml:space="preserve"> </w:t>
       </w:r>
+      <w:proofErr w:type="spellStart"/>
       <w:r>
         <w:rPr>
           <w:rFonts w:ascii="Consolas" w:hAnsi="Consolas" w:cs="Consolas"/>
@@ -208,6 +223,7 @@
         </w:rPr>
         <w:t>override</w:t>
       </w:r>
+      <w:proofErr w:type="spellEnd"/>
       <w:r>
         <w:rPr>
           <w:rFonts w:ascii="Consolas" w:hAnsi="Consolas" w:cs="Consolas"/>
@@ -218,6 +234,7 @@
         </w:rPr>
         <w:t xml:space="preserve"> </w:t>
       </w:r>
+      <w:proofErr w:type="spellStart"/>
       <w:r>
         <w:rPr>
           <w:rFonts w:ascii="Consolas" w:hAnsi="Consolas" w:cs="Consolas"/>
@@ -228,6 +245,7 @@
         </w:rPr>
         <w:t>void</w:t>
       </w:r>
+      <w:proofErr w:type="spellEnd"/>
       <w:r>
         <w:rPr>
           <w:rFonts w:ascii="Consolas" w:hAnsi="Consolas" w:cs="Consolas"/>
@@ -238,6 +256,7 @@
         </w:rPr>
         <w:t xml:space="preserve"> Seed(</w:t>
       </w:r>
+      <w:proofErr w:type="spellStart"/>
       <w:r>
         <w:rPr>
           <w:rFonts w:ascii="Consolas" w:hAnsi="Consolas" w:cs="Consolas"/>
@@ -248,15 +267,38 @@
         </w:rPr>
         <w:t>NettbutikkContext</w:t>
       </w:r>
-      <w:r>
-        <w:rPr>
-          <w:rFonts w:ascii="Consolas" w:hAnsi="Consolas" w:cs="Consolas"/>
-          <w:color w:val="000000"/>
-          <w:sz w:val="19"/>
-          <w:szCs w:val="19"/>
-          <w:highlight w:val="white"/>
-        </w:rPr>
-        <w:t xml:space="preserve"> context)</w:t>
+      <w:proofErr w:type="spellEnd"/>
+      <w:r>
+        <w:rPr>
+          <w:rFonts w:ascii="Consolas" w:hAnsi="Consolas" w:cs="Consolas"/>
+          <w:color w:val="000000"/>
+          <w:sz w:val="19"/>
+          <w:szCs w:val="19"/>
+          <w:highlight w:val="white"/>
+        </w:rPr>
+        <w:t xml:space="preserve"> </w:t>
+      </w:r>
+      <w:proofErr w:type="spellStart"/>
+      <w:r>
+        <w:rPr>
+          <w:rFonts w:ascii="Consolas" w:hAnsi="Consolas" w:cs="Consolas"/>
+          <w:color w:val="000000"/>
+          <w:sz w:val="19"/>
+          <w:szCs w:val="19"/>
+          <w:highlight w:val="white"/>
+        </w:rPr>
+        <w:t>context</w:t>
+      </w:r>
+      <w:proofErr w:type="spellEnd"/>
+      <w:r>
+        <w:rPr>
+          <w:rFonts w:ascii="Consolas" w:hAnsi="Consolas" w:cs="Consolas"/>
+          <w:color w:val="000000"/>
+          <w:sz w:val="19"/>
+          <w:szCs w:val="19"/>
+          <w:highlight w:val="white"/>
+        </w:rPr>
+        <w:t>)</w:t>
       </w:r>
       <w:r>
         <w:rPr>
@@ -307,6 +349,14 @@
       </w:r>
     </w:p>
     <w:p>
+      <w:pPr>
+        <w:rPr>
+          <w:rFonts w:ascii="Consolas" w:hAnsi="Consolas" w:cs="Consolas"/>
+          <w:color w:val="000000"/>
+          <w:sz w:val="19"/>
+          <w:szCs w:val="19"/>
+        </w:rPr>
+      </w:pPr>
       <w:r>
         <w:rPr>
           <w:rFonts w:ascii="Consolas" w:hAnsi="Consolas" w:cs="Consolas"/>
@@ -323,19 +373,118 @@
           <w:sz w:val="19"/>
           <w:szCs w:val="19"/>
         </w:rPr>
-        <w:t xml:space="preserve"> Databasen blir initialisert i Application_Start().</w:t>
+        <w:t xml:space="preserve"> Databasen blir initialisert i </w:t>
+      </w:r>
+      <w:proofErr w:type="spellStart"/>
+      <w:r>
+        <w:rPr>
+          <w:rFonts w:ascii="Consolas" w:hAnsi="Consolas" w:cs="Consolas"/>
+          <w:color w:val="000000"/>
+          <w:sz w:val="19"/>
+          <w:szCs w:val="19"/>
+        </w:rPr>
+        <w:t>Application_</w:t>
+      </w:r>
+      <w:proofErr w:type="gramStart"/>
+      <w:r>
+        <w:rPr>
+          <w:rFonts w:ascii="Consolas" w:hAnsi="Consolas" w:cs="Consolas"/>
+          <w:color w:val="000000"/>
+          <w:sz w:val="19"/>
+          <w:szCs w:val="19"/>
+        </w:rPr>
+        <w:t>Start</w:t>
+      </w:r>
+      <w:proofErr w:type="spellEnd"/>
+      <w:r>
+        <w:rPr>
+          <w:rFonts w:ascii="Consolas" w:hAnsi="Consolas" w:cs="Consolas"/>
+          <w:color w:val="000000"/>
+          <w:sz w:val="19"/>
+          <w:szCs w:val="19"/>
+        </w:rPr>
+        <w:t>(</w:t>
+      </w:r>
+      <w:proofErr w:type="gramEnd"/>
+      <w:r>
+        <w:rPr>
+          <w:rFonts w:ascii="Consolas" w:hAnsi="Consolas" w:cs="Consolas"/>
+          <w:color w:val="000000"/>
+          <w:sz w:val="19"/>
+          <w:szCs w:val="19"/>
+        </w:rPr>
+        <w:t xml:space="preserve">). </w:t>
+      </w:r>
+    </w:p>
+    <w:p>
+      <w:pPr>
+        <w:rPr>
+          <w:rFonts w:ascii="Consolas" w:hAnsi="Consolas" w:cs="Consolas"/>
+          <w:color w:val="000000"/>
+          <w:sz w:val="19"/>
+          <w:szCs w:val="19"/>
+        </w:rPr>
+      </w:pPr>
+    </w:p>
+    <w:p>
+      <w:pPr>
+        <w:pStyle w:val="Overskrift2"/>
+      </w:pPr>
+      <w:r>
+        <w:t xml:space="preserve">Sessions og </w:t>
+      </w:r>
+      <w:proofErr w:type="spellStart"/>
+      <w:r>
+        <w:t>Cookies</w:t>
+      </w:r>
+      <w:proofErr w:type="spellEnd"/>
+    </w:p>
+    <w:p>
+      <w:r>
+        <w:t xml:space="preserve">Vi forsøker å bruke </w:t>
+      </w:r>
+      <w:proofErr w:type="spellStart"/>
+      <w:r>
+        <w:t>session</w:t>
+      </w:r>
+      <w:proofErr w:type="spellEnd"/>
+      <w:r>
+        <w:t>-id som en unik id for Kundevognen. På denne måten kan man vite hvilke rader i Kundevogn-tabellen på databasen som tilhører hvilken innlogget kunde.</w:t>
+      </w:r>
+      <w:r>
+        <w:t xml:space="preserve"> (</w:t>
+      </w:r>
+      <w:proofErr w:type="spellStart"/>
+      <w:r>
+        <w:t>HttpSessionStateBase.SessionId</w:t>
+      </w:r>
+      <w:proofErr w:type="spellEnd"/>
+      <w:r>
+        <w:t>)</w:t>
+      </w:r>
+    </w:p>
+    <w:p>
+      <w:r>
+        <w:t xml:space="preserve">Vi velger å ikke generere en ny </w:t>
+      </w:r>
+      <w:proofErr w:type="spellStart"/>
+      <w:r>
+        <w:t>sessionId</w:t>
+      </w:r>
+      <w:proofErr w:type="spellEnd"/>
+      <w:r>
+        <w:t xml:space="preserve"> for hver gang man logger inn. Dette er ikke en sikkerhetskritisk side, så det er heller nyttig å kunne finne igjen det man har i handlevogna når man går tilbake til siden. Om man logger inn med en annen enhet, vil den få en ny </w:t>
+      </w:r>
+      <w:proofErr w:type="spellStart"/>
+      <w:r>
+        <w:t>sessionId</w:t>
+      </w:r>
+      <w:proofErr w:type="spellEnd"/>
+      <w:r>
+        <w:t xml:space="preserve"> uansett.</w:t>
       </w:r>
       <w:bookmarkStart w:id="0" w:name="_GoBack"/>
       <w:bookmarkEnd w:id="0"/>
-      <w:r>
-        <w:rPr>
-          <w:rFonts w:ascii="Consolas" w:hAnsi="Consolas" w:cs="Consolas"/>
-          <w:color w:val="000000"/>
-          <w:sz w:val="19"/>
-          <w:szCs w:val="19"/>
-        </w:rPr>
-        <w:t xml:space="preserve"> </w:t>
-      </w:r>
     </w:p>
     <w:sectPr>
       <w:pgSz w:w="11906" w:h="16838"/>

</xml_diff>